<commit_message>
reformatting and rewriting text
</commit_message>
<xml_diff>
--- a/src/assets/brooklyn-pedley-cv-stylised.docx
+++ b/src/assets/brooklyn-pedley-cv-stylised.docx
@@ -32,13 +32,7 @@
         <w:rPr>
           <w:color w:val="EDEDED"/>
         </w:rPr>
-        <w:t xml:space="preserve">8 </w:t>
-      </w:r>
-      <w:r>
-        <w:rPr>
-          <w:color w:val="EDEDED"/>
-        </w:rPr>
-        <w:t>Sandpiper Court, John Dyde Close, Bishop’s Stortford, CM23 3BN, UK</w:t>
+        <w:t>8 Sandpiper Court, John Dyde Close, Bishop’s Stortford, CM23 3BN, UK</w:t>
       </w:r>
     </w:p>
     <w:p>
@@ -98,7 +92,7 @@
         <w:rPr>
           <w:color w:val="EDEDED"/>
         </w:rPr>
-        <w:t xml:space="preserve">I am a full stack web developer with a wealth of </w:t>
+        <w:t xml:space="preserve">I am a full-stack web developer with a wealth of </w:t>
       </w:r>
       <w:r>
         <w:rPr>
@@ -115,7 +109,19 @@
         <w:rPr>
           <w:color w:val="EDEDED"/>
         </w:rPr>
-        <w:t xml:space="preserve"> across multiple technologies. With almost 4  years of industry experience I know how to take ownership of projects across their full life cycle from  requirements analysis to developing the entire stack of an app, all the way to ensuring it is properly hosted and supported. I am now looking for </w:t>
+        <w:t xml:space="preserve"> across multiple technologies. With almost 4  years of industry experience I know how to take ownership of projects across their full life cycle</w:t>
+      </w:r>
+      <w:r>
+        <w:rPr>
+          <w:color w:val="EDEDED"/>
+        </w:rPr>
+        <w:t>,</w:t>
+      </w:r>
+      <w:r>
+        <w:rPr>
+          <w:color w:val="EDEDED"/>
+        </w:rPr>
+        <w:t xml:space="preserve"> from requirements analysis to developing the entire stack of an app, all the way to ensuring it is properly hosted and supported. I am now looking for </w:t>
       </w:r>
       <w:r>
         <w:rPr>
@@ -248,13 +254,39 @@
         </w:rPr>
         <w:t>Creating bespoke applications for local businesses</w:t>
       </w:r>
+      <w:r>
+        <w:rPr>
+          <w:rFonts w:eastAsia="Calibri" w:cs=""/>
+          <w:b w:val="false"/>
+          <w:bCs w:val="false"/>
+          <w:color w:val="EDEDED"/>
+          <w:kern w:val="0"/>
+          <w:sz w:val="22"/>
+          <w:szCs w:val="18"/>
+          <w:lang w:val="en-GB" w:eastAsia="en-US" w:bidi="ar-SA"/>
+        </w:rPr>
+        <w:t xml:space="preserve">. </w:t>
+      </w:r>
+      <w:r>
+        <w:rPr>
+          <w:rFonts w:eastAsia="Calibri" w:cs=""/>
+          <w:b w:val="false"/>
+          <w:bCs w:val="false"/>
+          <w:color w:val="EDEDED"/>
+          <w:kern w:val="0"/>
+          <w:sz w:val="22"/>
+          <w:szCs w:val="18"/>
+          <w:lang w:val="en-GB" w:eastAsia="en-US" w:bidi="ar-SA"/>
+        </w:rPr>
+        <w:t>Helping to cut costs and save time by integrating with cloud services such as Microsoft Graph, Plaid and Xero to automate admin tasks and limit the need for local servers.</w:t>
+      </w:r>
     </w:p>
     <w:p>
       <w:pPr>
         <w:pStyle w:val="Normal"/>
         <w:numPr>
           <w:ilvl w:val="0"/>
-          <w:numId w:val="3"/>
+          <w:numId w:val="2"/>
         </w:numPr>
         <w:tabs>
           <w:tab w:val="clear" w:pos="720"/>
@@ -285,7 +317,7 @@
         <w:pStyle w:val="Normal"/>
         <w:numPr>
           <w:ilvl w:val="0"/>
-          <w:numId w:val="3"/>
+          <w:numId w:val="2"/>
         </w:numPr>
         <w:spacing w:lineRule="auto" w:line="240" w:before="0" w:after="0"/>
         <w:jc w:val="left"/>
@@ -304,33 +336,7 @@
           <w:szCs w:val="22"/>
           <w:lang w:val="en-GB" w:eastAsia="en-US" w:bidi="ar-SA"/>
         </w:rPr>
-        <w:t xml:space="preserve">Creating </w:t>
-      </w:r>
-      <w:r>
-        <w:rPr>
-          <w:rFonts w:eastAsia="Calibri" w:cs="" w:cstheme="minorBidi" w:eastAsiaTheme="minorHAnsi"/>
-          <w:b w:val="false"/>
-          <w:bCs w:val="false"/>
-          <w:color w:val="EDEDED"/>
-          <w:kern w:val="0"/>
-          <w:sz w:val="22"/>
-          <w:szCs w:val="22"/>
-          <w:lang w:val="en-GB" w:eastAsia="en-US" w:bidi="ar-SA"/>
-        </w:rPr>
-        <w:t xml:space="preserve">responsive </w:t>
-      </w:r>
-      <w:r>
-        <w:rPr>
-          <w:rFonts w:eastAsia="Calibri" w:cs="" w:cstheme="minorBidi" w:eastAsiaTheme="minorHAnsi"/>
-          <w:b w:val="false"/>
-          <w:bCs w:val="false"/>
-          <w:color w:val="EDEDED"/>
-          <w:kern w:val="0"/>
-          <w:sz w:val="22"/>
-          <w:szCs w:val="22"/>
-          <w:lang w:val="en-GB" w:eastAsia="en-US" w:bidi="ar-SA"/>
-        </w:rPr>
-        <w:t>front-ends using React</w:t>
+        <w:t>Creating responsive front-ends using React</w:t>
       </w:r>
       <w:r>
         <w:rPr>
@@ -343,20 +349,7 @@
           <w:szCs w:val="22"/>
           <w:lang w:val="en-GB" w:eastAsia="en-US" w:bidi="ar-SA"/>
         </w:rPr>
-        <w:t xml:space="preserve"> </w:t>
-      </w:r>
-      <w:r>
-        <w:rPr>
-          <w:rFonts w:eastAsia="Calibri" w:cs=""/>
-          <w:b w:val="false"/>
-          <w:bCs w:val="false"/>
-          <w:color w:val="EDEDED"/>
-          <w:kern w:val="0"/>
-          <w:sz w:val="22"/>
-          <w:szCs w:val="22"/>
-          <w:lang w:val="en-GB" w:eastAsia="en-US" w:bidi="ar-SA"/>
-        </w:rPr>
-        <w:t>with a focus on usability on both mobile and desktop platforms.</w:t>
+        <w:t xml:space="preserve"> with a focus on usability on both mobile and desktop platforms.</w:t>
       </w:r>
     </w:p>
     <w:p>
@@ -364,7 +357,7 @@
         <w:pStyle w:val="Normal"/>
         <w:numPr>
           <w:ilvl w:val="0"/>
-          <w:numId w:val="3"/>
+          <w:numId w:val="2"/>
         </w:numPr>
         <w:spacing w:lineRule="auto" w:line="240" w:before="0" w:after="0"/>
         <w:jc w:val="left"/>
@@ -383,20 +376,7 @@
           <w:szCs w:val="22"/>
           <w:lang w:val="en-GB" w:eastAsia="en-US" w:bidi="ar-SA"/>
         </w:rPr>
-        <w:t xml:space="preserve">Creating databases in Microsoft SQL Server. </w:t>
-      </w:r>
-      <w:r>
-        <w:rPr>
-          <w:rFonts w:eastAsia="Calibri" w:cs="" w:cstheme="minorBidi" w:eastAsiaTheme="minorHAnsi"/>
-          <w:b w:val="false"/>
-          <w:bCs w:val="false"/>
-          <w:color w:val="EDEDED"/>
-          <w:kern w:val="0"/>
-          <w:sz w:val="22"/>
-          <w:szCs w:val="22"/>
-          <w:lang w:val="en-GB" w:eastAsia="en-US" w:bidi="ar-SA"/>
-        </w:rPr>
-        <w:t>Writing procedures and functions in T-SQL, designing efficient views and tables by making use of indexing tools. Managing user security and SQL server agent jobs.</w:t>
+        <w:t>Creating databases in Microsoft SQL Server. Writing procedures and functions in T-SQL, designing efficient views and tables by making use of indexing tools. Managing user security and SQL server agent jobs.</w:t>
       </w:r>
     </w:p>
     <w:p>
@@ -404,7 +384,7 @@
         <w:pStyle w:val="Normal"/>
         <w:numPr>
           <w:ilvl w:val="0"/>
-          <w:numId w:val="3"/>
+          <w:numId w:val="2"/>
         </w:numPr>
         <w:spacing w:lineRule="auto" w:line="240" w:before="0" w:after="0"/>
         <w:jc w:val="left"/>
@@ -423,7 +403,59 @@
           <w:szCs w:val="22"/>
           <w:lang w:val="en-GB" w:eastAsia="en-US" w:bidi="ar-SA"/>
         </w:rPr>
-        <w:t>Creating APIs using Express.JS and Loopback 3 and 4. Allowing SSO authentication on these APIs through the use of Passport.JS.</w:t>
+        <w:t xml:space="preserve">Creating APIs using Express.JS and Loopback 3/4. </w:t>
+      </w:r>
+      <w:r>
+        <w:rPr>
+          <w:rFonts w:eastAsia="Calibri" w:cs="" w:cstheme="minorBidi" w:eastAsiaTheme="minorHAnsi"/>
+          <w:b w:val="false"/>
+          <w:bCs w:val="false"/>
+          <w:color w:val="EDEDED"/>
+          <w:kern w:val="0"/>
+          <w:sz w:val="22"/>
+          <w:szCs w:val="22"/>
+          <w:lang w:val="en-GB" w:eastAsia="en-US" w:bidi="ar-SA"/>
+        </w:rPr>
+        <w:t>Integrating</w:t>
+      </w:r>
+      <w:r>
+        <w:rPr>
+          <w:rFonts w:eastAsia="Calibri" w:cs="" w:cstheme="minorBidi" w:eastAsiaTheme="minorHAnsi"/>
+          <w:b w:val="false"/>
+          <w:bCs w:val="false"/>
+          <w:color w:val="EDEDED"/>
+          <w:kern w:val="0"/>
+          <w:sz w:val="22"/>
+          <w:szCs w:val="22"/>
+          <w:lang w:val="en-GB" w:eastAsia="en-US" w:bidi="ar-SA"/>
+        </w:rPr>
+        <w:t xml:space="preserve"> SSO</w:t>
+      </w:r>
+      <w:r>
+        <w:rPr>
+          <w:rFonts w:eastAsia="Calibri" w:cs="" w:cstheme="minorBidi" w:eastAsiaTheme="minorHAnsi"/>
+          <w:b w:val="false"/>
+          <w:bCs w:val="false"/>
+          <w:color w:val="EDEDED"/>
+          <w:kern w:val="0"/>
+          <w:sz w:val="22"/>
+          <w:szCs w:val="22"/>
+          <w:lang w:val="en-GB" w:eastAsia="en-US" w:bidi="ar-SA"/>
+        </w:rPr>
+        <w:t xml:space="preserve"> through </w:t>
+      </w:r>
+      <w:r>
+        <w:rPr>
+          <w:rFonts w:eastAsia="Calibri" w:cs="" w:cstheme="minorBidi" w:eastAsiaTheme="minorHAnsi"/>
+          <w:b w:val="false"/>
+          <w:bCs w:val="false"/>
+          <w:color w:val="EDEDED"/>
+          <w:kern w:val="0"/>
+          <w:sz w:val="22"/>
+          <w:szCs w:val="22"/>
+          <w:lang w:val="en-GB" w:eastAsia="en-US" w:bidi="ar-SA"/>
+        </w:rPr>
+        <w:t>Passport.JS.</w:t>
       </w:r>
     </w:p>
     <w:p>
@@ -431,7 +463,7 @@
         <w:pStyle w:val="Normal"/>
         <w:numPr>
           <w:ilvl w:val="0"/>
-          <w:numId w:val="3"/>
+          <w:numId w:val="2"/>
         </w:numPr>
         <w:spacing w:lineRule="auto" w:line="240" w:before="0" w:after="0"/>
         <w:jc w:val="left"/>
@@ -450,85 +482,7 @@
           <w:szCs w:val="22"/>
           <w:lang w:val="en-GB" w:eastAsia="en-US" w:bidi="ar-SA"/>
         </w:rPr>
-        <w:t xml:space="preserve">Creating </w:t>
-      </w:r>
-      <w:r>
-        <w:rPr>
-          <w:rFonts w:eastAsia="Calibri" w:cs="" w:cstheme="minorBidi" w:eastAsiaTheme="minorHAnsi"/>
-          <w:b w:val="false"/>
-          <w:bCs w:val="false"/>
-          <w:color w:val="EDEDED"/>
-          <w:kern w:val="0"/>
-          <w:sz w:val="22"/>
-          <w:szCs w:val="22"/>
-          <w:lang w:val="en-GB" w:eastAsia="en-US" w:bidi="ar-SA"/>
-        </w:rPr>
-        <w:t xml:space="preserve">full stack web apps using </w:t>
-      </w:r>
-      <w:r>
-        <w:rPr>
-          <w:rFonts w:eastAsia="Calibri" w:cs="" w:cstheme="minorBidi" w:eastAsiaTheme="minorHAnsi"/>
-          <w:b w:val="false"/>
-          <w:bCs w:val="false"/>
-          <w:color w:val="EDEDED"/>
-          <w:kern w:val="0"/>
-          <w:sz w:val="22"/>
-          <w:szCs w:val="22"/>
-          <w:lang w:val="en-GB" w:eastAsia="en-US" w:bidi="ar-SA"/>
-        </w:rPr>
-        <w:t>VB</w:t>
-      </w:r>
-      <w:r>
-        <w:rPr>
-          <w:rFonts w:eastAsia="Calibri" w:cs="" w:cstheme="minorBidi" w:eastAsiaTheme="minorHAnsi"/>
-          <w:b w:val="false"/>
-          <w:bCs w:val="false"/>
-          <w:color w:val="EDEDED"/>
-          <w:kern w:val="0"/>
-          <w:sz w:val="22"/>
-          <w:szCs w:val="22"/>
-          <w:lang w:val="en-GB" w:eastAsia="en-US" w:bidi="ar-SA"/>
-        </w:rPr>
-        <w:t>.NET.</w:t>
-      </w:r>
-      <w:r>
-        <w:rPr>
-          <w:rFonts w:eastAsia="Calibri" w:cs="" w:cstheme="minorBidi" w:eastAsiaTheme="minorHAnsi"/>
-          <w:b w:val="false"/>
-          <w:bCs w:val="false"/>
-          <w:color w:val="EDEDED"/>
-          <w:kern w:val="0"/>
-          <w:sz w:val="22"/>
-          <w:szCs w:val="22"/>
-          <w:lang w:val="en-GB" w:eastAsia="en-US" w:bidi="ar-SA"/>
-        </w:rPr>
-        <w:t xml:space="preserve"> Using Infragistics </w:t>
-      </w:r>
-      <w:r>
-        <w:rPr>
-          <w:rFonts w:eastAsia="Calibri" w:cs="" w:cstheme="minorBidi" w:eastAsiaTheme="minorHAnsi"/>
-          <w:b w:val="false"/>
-          <w:bCs w:val="false"/>
-          <w:color w:val="EDEDED"/>
-          <w:kern w:val="0"/>
-          <w:sz w:val="22"/>
-          <w:szCs w:val="22"/>
-          <w:lang w:val="en-GB" w:eastAsia="en-US" w:bidi="ar-SA"/>
-        </w:rPr>
-        <w:t>to handle tables with millions of rows</w:t>
-      </w:r>
-      <w:r>
-        <w:rPr>
-          <w:rFonts w:eastAsia="Calibri" w:cs="" w:cstheme="minorBidi" w:eastAsiaTheme="minorHAnsi"/>
-          <w:b w:val="false"/>
-          <w:bCs w:val="false"/>
-          <w:color w:val="EDEDED"/>
-          <w:kern w:val="0"/>
-          <w:sz w:val="22"/>
-          <w:szCs w:val="22"/>
-          <w:lang w:val="en-GB" w:eastAsia="en-US" w:bidi="ar-SA"/>
-        </w:rPr>
-        <w:t>.</w:t>
+        <w:t>Creating full-stack web apps using VB.NET. Using Infragistics to handle tables with millions of rows.</w:t>
       </w:r>
     </w:p>
     <w:p>
@@ -536,7 +490,7 @@
         <w:pStyle w:val="Normal"/>
         <w:numPr>
           <w:ilvl w:val="0"/>
-          <w:numId w:val="3"/>
+          <w:numId w:val="2"/>
         </w:numPr>
         <w:spacing w:lineRule="auto" w:line="240" w:before="0" w:after="0"/>
         <w:jc w:val="left"/>
@@ -555,20 +509,20 @@
           <w:szCs w:val="22"/>
           <w:lang w:val="en-GB" w:eastAsia="en-US" w:bidi="ar-SA"/>
         </w:rPr>
-        <w:t>Integrating</w:t>
-      </w:r>
-      <w:r>
-        <w:rPr>
-          <w:rFonts w:eastAsia="Calibri" w:cs="" w:cstheme="minorBidi" w:eastAsiaTheme="minorHAnsi"/>
-          <w:b w:val="false"/>
-          <w:bCs w:val="false"/>
-          <w:color w:val="EDEDED"/>
-          <w:kern w:val="0"/>
-          <w:sz w:val="22"/>
-          <w:szCs w:val="22"/>
-          <w:lang w:val="en-GB" w:eastAsia="en-US" w:bidi="ar-SA"/>
-        </w:rPr>
-        <w:t xml:space="preserve"> with many top third party APIs such as Microsoft Graph, Xero, Plaid and more. Deep understand of the Oauth flow and how to implement it correctly.</w:t>
+        <w:t>Writing utility scripts with PowerShell</w:t>
+      </w:r>
+      <w:r>
+        <w:rPr>
+          <w:rFonts w:eastAsia="Calibri" w:cs=""/>
+          <w:b w:val="false"/>
+          <w:bCs w:val="false"/>
+          <w:color w:val="EDEDED"/>
+          <w:kern w:val="0"/>
+          <w:sz w:val="22"/>
+          <w:szCs w:val="22"/>
+          <w:lang w:val="en-GB" w:eastAsia="en-US" w:bidi="ar-SA"/>
+        </w:rPr>
+        <w:t xml:space="preserve"> to run data feeds on servers.</w:t>
       </w:r>
     </w:p>
     <w:p>
@@ -576,47 +530,7 @@
         <w:pStyle w:val="Normal"/>
         <w:numPr>
           <w:ilvl w:val="0"/>
-          <w:numId w:val="3"/>
-        </w:numPr>
-        <w:spacing w:lineRule="auto" w:line="240" w:before="0" w:after="0"/>
-        <w:jc w:val="left"/>
-        <w:rPr>
-          <w:color w:val="EDEDED"/>
-        </w:rPr>
-      </w:pPr>
-      <w:r>
-        <w:rPr>
-          <w:rFonts w:eastAsia="Calibri" w:cs="" w:cstheme="minorBidi" w:eastAsiaTheme="minorHAnsi"/>
-          <w:b w:val="false"/>
-          <w:bCs w:val="false"/>
-          <w:color w:val="EDEDED"/>
-          <w:kern w:val="0"/>
-          <w:sz w:val="22"/>
-          <w:szCs w:val="22"/>
-          <w:lang w:val="en-GB" w:eastAsia="en-US" w:bidi="ar-SA"/>
-        </w:rPr>
-        <w:t>Writing utility scripts with PowerShell</w:t>
-      </w:r>
-      <w:r>
-        <w:rPr>
-          <w:rFonts w:eastAsia="Calibri" w:cs=""/>
-          <w:b w:val="false"/>
-          <w:bCs w:val="false"/>
-          <w:color w:val="EDEDED"/>
-          <w:kern w:val="0"/>
-          <w:sz w:val="22"/>
-          <w:szCs w:val="22"/>
-          <w:lang w:val="en-GB" w:eastAsia="en-US" w:bidi="ar-SA"/>
-        </w:rPr>
-        <w:t xml:space="preserve"> to run data feeds on servers.</w:t>
-      </w:r>
-    </w:p>
-    <w:p>
-      <w:pPr>
-        <w:pStyle w:val="Normal"/>
-        <w:numPr>
-          <w:ilvl w:val="0"/>
-          <w:numId w:val="3"/>
+          <w:numId w:val="2"/>
         </w:numPr>
         <w:tabs>
           <w:tab w:val="clear" w:pos="720"/>
@@ -639,160 +553,20 @@
           <w:szCs w:val="22"/>
           <w:lang w:val="en-GB" w:eastAsia="en-US" w:bidi="ar-SA"/>
         </w:rPr>
-        <w:t xml:space="preserve">Managing relationships </w:t>
-      </w:r>
-      <w:r>
-        <w:rPr>
-          <w:rFonts w:eastAsia="Calibri" w:cs="" w:cstheme="minorBidi" w:eastAsiaTheme="minorHAnsi"/>
-          <w:b w:val="false"/>
-          <w:bCs w:val="false"/>
-          <w:color w:val="EDEDED"/>
-          <w:kern w:val="0"/>
-          <w:sz w:val="22"/>
-          <w:szCs w:val="22"/>
-          <w:lang w:val="en-GB" w:eastAsia="en-US" w:bidi="ar-SA"/>
-        </w:rPr>
-        <w:t xml:space="preserve">with clients to support them in their use of apps, and discuss future </w:t>
-      </w:r>
-      <w:r>
-        <w:rPr>
-          <w:rFonts w:eastAsia="Calibri" w:cs="" w:cstheme="minorBidi" w:eastAsiaTheme="minorHAnsi"/>
-          <w:b w:val="false"/>
-          <w:bCs w:val="false"/>
-          <w:color w:val="EDEDED"/>
-          <w:kern w:val="0"/>
-          <w:sz w:val="22"/>
-          <w:szCs w:val="22"/>
-          <w:lang w:val="en-GB" w:eastAsia="en-US" w:bidi="ar-SA"/>
-        </w:rPr>
-        <w:t>improvements</w:t>
-      </w:r>
-      <w:r>
-        <w:rPr>
-          <w:rFonts w:eastAsia="Calibri" w:cs="" w:cstheme="minorBidi" w:eastAsiaTheme="minorHAnsi"/>
-          <w:b w:val="false"/>
-          <w:bCs w:val="false"/>
-          <w:color w:val="EDEDED"/>
-          <w:kern w:val="0"/>
-          <w:sz w:val="22"/>
-          <w:szCs w:val="22"/>
-          <w:lang w:val="en-GB" w:eastAsia="en-US" w:bidi="ar-SA"/>
-        </w:rPr>
-        <w:t>.</w:t>
-      </w:r>
-    </w:p>
-    <w:p>
-      <w:pPr>
-        <w:pStyle w:val="Normal"/>
-        <w:numPr>
-          <w:ilvl w:val="0"/>
-          <w:numId w:val="3"/>
-        </w:numPr>
-        <w:spacing w:lineRule="auto" w:line="240" w:before="0" w:after="0"/>
-        <w:jc w:val="left"/>
-        <w:rPr>
-          <w:rFonts w:ascii="Calibri" w:hAnsi="Calibri" w:eastAsia="Calibri" w:cs="" w:cstheme="minorBidi" w:eastAsiaTheme="minorHAnsi"/>
-          <w:b w:val="false"/>
-          <w:b w:val="false"/>
-          <w:bCs w:val="false"/>
-          <w:color w:val="EDEDED"/>
-          <w:kern w:val="0"/>
-          <w:sz w:val="22"/>
-          <w:szCs w:val="22"/>
-          <w:lang w:val="en-GB" w:eastAsia="en-US" w:bidi="ar-SA"/>
-        </w:rPr>
-      </w:pPr>
-      <w:r>
-        <w:rPr>
-          <w:rFonts w:eastAsia="Calibri" w:cs="" w:cstheme="minorBidi" w:eastAsiaTheme="minorHAnsi"/>
-          <w:b w:val="false"/>
-          <w:bCs w:val="false"/>
-          <w:color w:val="EDEDED"/>
-          <w:kern w:val="0"/>
-          <w:sz w:val="22"/>
-          <w:szCs w:val="22"/>
-          <w:lang w:val="en-GB" w:eastAsia="en-US" w:bidi="ar-SA"/>
-        </w:rPr>
-        <w:t>Using Microsoft Azure to manage active directory and app registrations.</w:t>
-      </w:r>
-    </w:p>
-    <w:p>
-      <w:pPr>
-        <w:pStyle w:val="Normal"/>
-        <w:numPr>
-          <w:ilvl w:val="0"/>
-          <w:numId w:val="3"/>
-        </w:numPr>
-        <w:spacing w:lineRule="auto" w:line="240" w:before="0" w:after="0"/>
-        <w:jc w:val="left"/>
-        <w:rPr>
-          <w:color w:val="EDEDED"/>
-        </w:rPr>
-      </w:pPr>
-      <w:r>
-        <w:rPr>
-          <w:rFonts w:eastAsia="Calibri" w:cs="" w:cstheme="minorBidi" w:eastAsiaTheme="minorHAnsi"/>
-          <w:b w:val="false"/>
-          <w:bCs w:val="false"/>
-          <w:color w:val="EDEDED"/>
-          <w:kern w:val="0"/>
-          <w:sz w:val="22"/>
-          <w:szCs w:val="22"/>
-          <w:lang w:val="en-GB" w:eastAsia="en-US" w:bidi="ar-SA"/>
-        </w:rPr>
-        <w:t xml:space="preserve">Managing </w:t>
-      </w:r>
-      <w:r>
-        <w:rPr>
-          <w:rFonts w:eastAsia="Calibri" w:cs="" w:cstheme="minorBidi" w:eastAsiaTheme="minorHAnsi"/>
-          <w:b w:val="false"/>
-          <w:bCs w:val="false"/>
-          <w:color w:val="EDEDED"/>
-          <w:kern w:val="0"/>
-          <w:sz w:val="22"/>
-          <w:szCs w:val="22"/>
-          <w:lang w:val="en-GB" w:eastAsia="en-US" w:bidi="ar-SA"/>
-        </w:rPr>
-        <w:t xml:space="preserve">private </w:t>
-      </w:r>
-      <w:r>
-        <w:rPr>
-          <w:rFonts w:eastAsia="Calibri" w:cs="" w:cstheme="minorBidi" w:eastAsiaTheme="minorHAnsi"/>
-          <w:b w:val="false"/>
-          <w:bCs w:val="false"/>
-          <w:color w:val="EDEDED"/>
-          <w:kern w:val="0"/>
-          <w:sz w:val="22"/>
-          <w:szCs w:val="22"/>
-          <w:lang w:val="en-GB" w:eastAsia="en-US" w:bidi="ar-SA"/>
-        </w:rPr>
-        <w:t>web hosting using IIS and Certify The Web</w:t>
-      </w:r>
-      <w:r>
-        <w:rPr>
-          <w:rFonts w:eastAsia="Calibri" w:cs=""/>
-          <w:b w:val="false"/>
-          <w:bCs w:val="false"/>
-          <w:color w:val="EDEDED"/>
-          <w:kern w:val="0"/>
-          <w:sz w:val="22"/>
-          <w:szCs w:val="22"/>
-          <w:lang w:val="en-GB" w:eastAsia="en-US" w:bidi="ar-SA"/>
-        </w:rPr>
-        <w:t xml:space="preserve"> </w:t>
-      </w:r>
-      <w:r>
-        <w:rPr>
-          <w:rFonts w:eastAsia="Calibri" w:cs=""/>
-          <w:b w:val="false"/>
-          <w:bCs w:val="false"/>
-          <w:color w:val="EDEDED"/>
-          <w:kern w:val="0"/>
-          <w:sz w:val="22"/>
-          <w:szCs w:val="22"/>
-          <w:lang w:val="en-GB" w:eastAsia="en-US" w:bidi="ar-SA"/>
-        </w:rPr>
-        <w:t>on VPSs.</w:t>
+        <w:t xml:space="preserve">Managing relationships with clients </w:t>
+      </w:r>
+      <w:r>
+        <w:rPr>
+          <w:rFonts w:eastAsia="Calibri" w:cs="" w:cstheme="minorBidi" w:eastAsiaTheme="minorHAnsi"/>
+          <w:b w:val="false"/>
+          <w:bCs w:val="false"/>
+          <w:color w:val="EDEDED"/>
+          <w:kern w:val="0"/>
+          <w:sz w:val="22"/>
+          <w:szCs w:val="22"/>
+          <w:lang w:val="en-GB" w:eastAsia="en-US" w:bidi="ar-SA"/>
+        </w:rPr>
+        <w:t>and supporting them with their apps.</w:t>
       </w:r>
     </w:p>
     <w:p>
@@ -802,36 +576,142 @@
           <w:ilvl w:val="0"/>
           <w:numId w:val="2"/>
         </w:numPr>
-        <w:spacing w:lineRule="auto" w:line="240"/>
-        <w:rPr>
-          <w:color w:val="EDEDED"/>
-        </w:rPr>
-      </w:pPr>
-      <w:r>
-        <w:rPr>
-          <w:rFonts w:eastAsia="Calibri" w:cs="" w:cstheme="minorBidi" w:eastAsiaTheme="minorHAnsi"/>
-          <w:b w:val="false"/>
-          <w:bCs w:val="false"/>
-          <w:color w:val="EDEDED"/>
-          <w:kern w:val="0"/>
-          <w:sz w:val="22"/>
-          <w:szCs w:val="18"/>
-          <w:lang w:val="en-GB" w:eastAsia="en-US" w:bidi="ar-SA"/>
-        </w:rPr>
-        <w:t>Creating WordPress and Shopify sites</w:t>
-      </w:r>
-      <w:r>
-        <w:rPr>
-          <w:rFonts w:eastAsia="Calibri" w:cs="" w:cstheme="minorBidi" w:eastAsiaTheme="minorHAnsi"/>
-          <w:b w:val="false"/>
-          <w:bCs w:val="false"/>
-          <w:color w:val="EDEDED"/>
-          <w:kern w:val="0"/>
-          <w:sz w:val="22"/>
-          <w:szCs w:val="18"/>
+        <w:spacing w:lineRule="auto" w:line="240" w:before="0" w:after="0"/>
+        <w:jc w:val="left"/>
+        <w:rPr>
+          <w:rFonts w:ascii="Calibri" w:hAnsi="Calibri" w:eastAsia="Calibri" w:cs="" w:cstheme="minorBidi" w:eastAsiaTheme="minorHAnsi"/>
+          <w:b w:val="false"/>
+          <w:b w:val="false"/>
+          <w:bCs w:val="false"/>
+          <w:color w:val="EDEDED"/>
+          <w:kern w:val="0"/>
+          <w:sz w:val="22"/>
+          <w:szCs w:val="22"/>
+          <w:lang w:val="en-GB" w:eastAsia="en-US" w:bidi="ar-SA"/>
+        </w:rPr>
+      </w:pPr>
+      <w:r>
+        <w:rPr>
+          <w:rFonts w:eastAsia="Calibri" w:cs="" w:cstheme="minorBidi" w:eastAsiaTheme="minorHAnsi"/>
+          <w:b w:val="false"/>
+          <w:bCs w:val="false"/>
+          <w:color w:val="EDEDED"/>
+          <w:kern w:val="0"/>
+          <w:sz w:val="22"/>
+          <w:szCs w:val="22"/>
+          <w:lang w:val="en-GB" w:eastAsia="en-US" w:bidi="ar-SA"/>
+        </w:rPr>
+        <w:t>Using Microsoft Azure to manage active directory and app registrations.</w:t>
+      </w:r>
+    </w:p>
+    <w:p>
+      <w:pPr>
+        <w:pStyle w:val="Normal"/>
+        <w:numPr>
+          <w:ilvl w:val="0"/>
+          <w:numId w:val="2"/>
+        </w:numPr>
+        <w:spacing w:lineRule="auto" w:line="240" w:before="0" w:after="0"/>
+        <w:jc w:val="left"/>
+        <w:rPr>
+          <w:color w:val="EDEDED"/>
+        </w:rPr>
+      </w:pPr>
+      <w:r>
+        <w:rPr>
+          <w:rFonts w:eastAsia="Calibri" w:cs="" w:cstheme="minorBidi" w:eastAsiaTheme="minorHAnsi"/>
+          <w:b w:val="false"/>
+          <w:bCs w:val="false"/>
+          <w:color w:val="EDEDED"/>
+          <w:kern w:val="0"/>
+          <w:sz w:val="22"/>
+          <w:szCs w:val="22"/>
+          <w:lang w:val="en-GB" w:eastAsia="en-US" w:bidi="ar-SA"/>
+        </w:rPr>
+        <w:t xml:space="preserve">Managing hosting </w:t>
+      </w:r>
+      <w:r>
+        <w:rPr>
+          <w:rFonts w:eastAsia="Calibri" w:cs="" w:cstheme="minorBidi" w:eastAsiaTheme="minorHAnsi"/>
+          <w:b w:val="false"/>
+          <w:bCs w:val="false"/>
+          <w:color w:val="EDEDED"/>
+          <w:kern w:val="0"/>
+          <w:sz w:val="22"/>
+          <w:szCs w:val="22"/>
+          <w:lang w:val="en-GB" w:eastAsia="en-US" w:bidi="ar-SA"/>
+        </w:rPr>
+        <w:t>on</w:t>
+      </w:r>
+      <w:r>
+        <w:rPr>
+          <w:rFonts w:eastAsia="Calibri" w:cs="" w:cstheme="minorBidi" w:eastAsiaTheme="minorHAnsi"/>
+          <w:b w:val="false"/>
+          <w:bCs w:val="false"/>
+          <w:color w:val="EDEDED"/>
+          <w:kern w:val="0"/>
+          <w:sz w:val="22"/>
+          <w:szCs w:val="22"/>
+          <w:lang w:val="en-GB" w:eastAsia="en-US" w:bidi="ar-SA"/>
+        </w:rPr>
+        <w:t xml:space="preserve"> IIS and </w:t>
+      </w:r>
+      <w:r>
+        <w:rPr>
+          <w:rFonts w:eastAsia="Calibri" w:cs="" w:cstheme="minorBidi" w:eastAsiaTheme="minorHAnsi"/>
+          <w:b w:val="false"/>
+          <w:bCs w:val="false"/>
+          <w:color w:val="EDEDED"/>
+          <w:kern w:val="0"/>
+          <w:sz w:val="22"/>
+          <w:szCs w:val="22"/>
+          <w:lang w:val="en-GB" w:eastAsia="en-US" w:bidi="ar-SA"/>
+        </w:rPr>
+        <w:t>SSL certs on</w:t>
+      </w:r>
+      <w:r>
+        <w:rPr>
+          <w:rFonts w:eastAsia="Calibri" w:cs="" w:cstheme="minorBidi" w:eastAsiaTheme="minorHAnsi"/>
+          <w:b w:val="false"/>
+          <w:bCs w:val="false"/>
+          <w:color w:val="EDEDED"/>
+          <w:kern w:val="0"/>
+          <w:sz w:val="22"/>
+          <w:szCs w:val="22"/>
+          <w:lang w:val="en-GB" w:eastAsia="en-US" w:bidi="ar-SA"/>
+        </w:rPr>
+        <w:t xml:space="preserve"> Certify The Web</w:t>
+      </w:r>
+      <w:r>
+        <w:rPr>
+          <w:rFonts w:eastAsia="Calibri" w:cs=""/>
+          <w:b w:val="false"/>
+          <w:bCs w:val="false"/>
+          <w:color w:val="EDEDED"/>
+          <w:kern w:val="0"/>
+          <w:sz w:val="22"/>
+          <w:szCs w:val="22"/>
           <w:lang w:val="en-GB" w:eastAsia="en-US" w:bidi="ar-SA"/>
         </w:rPr>
         <w:t>.</w:t>
+      </w:r>
+    </w:p>
+    <w:p>
+      <w:pPr>
+        <w:pStyle w:val="Normal"/>
+        <w:numPr>
+          <w:ilvl w:val="0"/>
+          <w:numId w:val="0"/>
+        </w:numPr>
+        <w:spacing w:lineRule="auto" w:line="240" w:before="0" w:after="0"/>
+        <w:ind w:left="720" w:hanging="0"/>
+        <w:jc w:val="left"/>
+        <w:rPr>
+          <w:color w:val="EDEDED"/>
+        </w:rPr>
+      </w:pPr>
+      <w:r>
+        <w:rPr/>
       </w:r>
     </w:p>
     <w:p>
@@ -973,31 +853,7 @@
           <w:szCs w:val="18"/>
           <w:lang w:val="en-GB" w:eastAsia="en-US" w:bidi="ar-SA"/>
         </w:rPr>
-        <w:t xml:space="preserve">Creating </w:t>
-      </w:r>
-      <w:r>
-        <w:rPr>
-          <w:rFonts w:eastAsia="Calibri" w:cs="" w:cstheme="minorBidi" w:eastAsiaTheme="minorHAnsi"/>
-          <w:bCs/>
-          <w:color w:val="EDEDED"/>
-          <w:kern w:val="0"/>
-          <w:sz w:val="22"/>
-          <w:szCs w:val="18"/>
-          <w:lang w:val="en-GB" w:eastAsia="en-US" w:bidi="ar-SA"/>
-        </w:rPr>
-        <w:t>m</w:t>
-      </w:r>
-      <w:r>
-        <w:rPr>
-          <w:rFonts w:eastAsia="Calibri" w:cs="" w:cstheme="minorBidi" w:eastAsiaTheme="minorHAnsi"/>
-          <w:bCs/>
-          <w:color w:val="EDEDED"/>
-          <w:kern w:val="0"/>
-          <w:sz w:val="22"/>
-          <w:szCs w:val="18"/>
-          <w:lang w:val="en-GB" w:eastAsia="en-US" w:bidi="ar-SA"/>
-        </w:rPr>
-        <w:t>obile apps using Ionic.</w:t>
+        <w:t>Creating mobile apps using Ionic.</w:t>
       </w:r>
     </w:p>
     <w:p>
@@ -1022,31 +878,7 @@
           <w:szCs w:val="18"/>
           <w:lang w:val="en-GB" w:eastAsia="en-US" w:bidi="ar-SA"/>
         </w:rPr>
-        <w:t xml:space="preserve">Creating </w:t>
-      </w:r>
-      <w:r>
-        <w:rPr>
-          <w:rFonts w:eastAsia="Calibri" w:cs="" w:cstheme="minorBidi" w:eastAsiaTheme="minorHAnsi"/>
-          <w:bCs/>
-          <w:color w:val="EDEDED"/>
-          <w:kern w:val="0"/>
-          <w:sz w:val="22"/>
-          <w:szCs w:val="18"/>
-          <w:lang w:val="en-GB" w:eastAsia="en-US" w:bidi="ar-SA"/>
-        </w:rPr>
-        <w:t>d</w:t>
-      </w:r>
-      <w:r>
-        <w:rPr>
-          <w:rFonts w:eastAsia="Calibri" w:cs="" w:cstheme="minorBidi" w:eastAsiaTheme="minorHAnsi"/>
-          <w:bCs/>
-          <w:color w:val="EDEDED"/>
-          <w:kern w:val="0"/>
-          <w:sz w:val="22"/>
-          <w:szCs w:val="18"/>
-          <w:lang w:val="en-GB" w:eastAsia="en-US" w:bidi="ar-SA"/>
-        </w:rPr>
-        <w:t>esktop apps using Electron</w:t>
+        <w:t>Creating desktop apps using Electron</w:t>
       </w:r>
       <w:r>
         <w:rPr>
@@ -1083,7 +915,31 @@
           <w:szCs w:val="18"/>
           <w:lang w:val="en-GB" w:eastAsia="en-US" w:bidi="ar-SA"/>
         </w:rPr>
-        <w:t>Managing web hosting using AWS</w:t>
+        <w:t xml:space="preserve">Managing web hosting </w:t>
+      </w:r>
+      <w:r>
+        <w:rPr>
+          <w:rFonts w:eastAsia="Calibri" w:cs="" w:cstheme="minorBidi" w:eastAsiaTheme="minorHAnsi"/>
+          <w:bCs/>
+          <w:color w:val="EDEDED"/>
+          <w:kern w:val="0"/>
+          <w:sz w:val="22"/>
+          <w:szCs w:val="18"/>
+          <w:lang w:val="en-GB" w:eastAsia="en-US" w:bidi="ar-SA"/>
+        </w:rPr>
+        <w:t>on</w:t>
+      </w:r>
+      <w:r>
+        <w:rPr>
+          <w:rFonts w:eastAsia="Calibri" w:cs="" w:cstheme="minorBidi" w:eastAsiaTheme="minorHAnsi"/>
+          <w:bCs/>
+          <w:color w:val="EDEDED"/>
+          <w:kern w:val="0"/>
+          <w:sz w:val="22"/>
+          <w:szCs w:val="18"/>
+          <w:lang w:val="en-GB" w:eastAsia="en-US" w:bidi="ar-SA"/>
+        </w:rPr>
+        <w:t xml:space="preserve"> AWS</w:t>
       </w:r>
       <w:r>
         <w:rPr>
@@ -1157,19 +1013,7 @@
           <w:szCs w:val="18"/>
           <w:lang w:val="en-GB" w:eastAsia="en-US" w:bidi="ar-SA"/>
         </w:rPr>
-        <w:t>Designing front-ends with Adobe XD</w:t>
-      </w:r>
-      <w:r>
-        <w:rPr>
-          <w:rFonts w:eastAsia="Calibri" w:cs="" w:cstheme="minorBidi" w:eastAsiaTheme="minorHAnsi"/>
-          <w:bCs/>
-          <w:color w:val="EDEDED"/>
-          <w:kern w:val="0"/>
-          <w:sz w:val="22"/>
-          <w:szCs w:val="18"/>
-          <w:lang w:val="en-GB" w:eastAsia="en-US" w:bidi="ar-SA"/>
-        </w:rPr>
-        <w:t>.</w:t>
+        <w:t>Designing front-ends with Adobe XD.</w:t>
       </w:r>
     </w:p>
     <w:p>
@@ -1248,6 +1092,22 @@
     <w:p>
       <w:pPr>
         <w:pStyle w:val="Normal"/>
+        <w:numPr>
+          <w:ilvl w:val="0"/>
+          <w:numId w:val="0"/>
+        </w:numPr>
+        <w:ind w:left="720" w:hanging="0"/>
+        <w:rPr>
+          <w:color w:val="EDEDED"/>
+        </w:rPr>
+      </w:pPr>
+      <w:r>
+        <w:rPr/>
+      </w:r>
+    </w:p>
+    <w:p>
+      <w:pPr>
+        <w:pStyle w:val="Normal"/>
         <w:jc w:val="left"/>
         <w:rPr>
           <w:color w:val="ADDB60"/>
@@ -1289,59 +1149,29 @@
           <w:szCs w:val="18"/>
           <w:lang w:val="en-GB" w:eastAsia="en-US" w:bidi="ar-SA"/>
         </w:rPr>
-        <w:t xml:space="preserve">I love working on side projects </w:t>
-      </w:r>
-      <w:r>
-        <w:rPr>
-          <w:rFonts w:eastAsia="Calibri" w:cs="" w:cstheme="minorBidi" w:eastAsiaTheme="minorHAnsi"/>
-          <w:b w:val="false"/>
-          <w:bCs w:val="false"/>
-          <w:color w:val="EDEDED"/>
+        <w:t>I love working on side projects in my free time to further hone my skills.</w:t>
+      </w:r>
+    </w:p>
+    <w:p>
+      <w:pPr>
+        <w:pStyle w:val="Normal"/>
+        <w:jc w:val="left"/>
+        <w:rPr>
+          <w:color w:val="ADDB60"/>
+        </w:rPr>
+      </w:pPr>
+      <w:r>
+        <w:rPr>
+          <w:rFonts w:eastAsia="Calibri" w:cs="" w:cstheme="minorBidi" w:eastAsiaTheme="minorHAnsi"/>
+          <w:b/>
+          <w:bCs w:val="false"/>
+          <w:color w:val="ADDB60"/>
           <w:kern w:val="0"/>
           <w:sz w:val="22"/>
           <w:szCs w:val="18"/>
           <w:lang w:val="en-GB" w:eastAsia="en-US" w:bidi="ar-SA"/>
         </w:rPr>
-        <w:t xml:space="preserve">in my free time </w:t>
-      </w:r>
-      <w:r>
-        <w:rPr>
-          <w:rFonts w:eastAsia="Calibri" w:cs="" w:cstheme="minorBidi" w:eastAsiaTheme="minorHAnsi"/>
-          <w:b w:val="false"/>
-          <w:bCs w:val="false"/>
-          <w:color w:val="EDEDED"/>
-          <w:kern w:val="0"/>
-          <w:sz w:val="22"/>
-          <w:szCs w:val="18"/>
-          <w:lang w:val="en-GB" w:eastAsia="en-US" w:bidi="ar-SA"/>
-        </w:rPr>
-        <w:t xml:space="preserve">to </w:t>
-      </w:r>
-      <w:r>
-        <w:rPr>
-          <w:rFonts w:eastAsia="Calibri" w:cs="" w:cstheme="minorBidi" w:eastAsiaTheme="minorHAnsi"/>
-          <w:b w:val="false"/>
-          <w:bCs w:val="false"/>
-          <w:color w:val="EDEDED"/>
-          <w:kern w:val="0"/>
-          <w:sz w:val="22"/>
-          <w:szCs w:val="18"/>
-          <w:lang w:val="en-GB" w:eastAsia="en-US" w:bidi="ar-SA"/>
-        </w:rPr>
-        <w:t xml:space="preserve">further </w:t>
-      </w:r>
-      <w:r>
-        <w:rPr>
-          <w:rFonts w:eastAsia="Calibri" w:cs="" w:cstheme="minorBidi" w:eastAsiaTheme="minorHAnsi"/>
-          <w:b w:val="false"/>
-          <w:bCs w:val="false"/>
-          <w:color w:val="EDEDED"/>
-          <w:kern w:val="0"/>
-          <w:sz w:val="22"/>
-          <w:szCs w:val="18"/>
-          <w:lang w:val="en-GB" w:eastAsia="en-US" w:bidi="ar-SA"/>
-        </w:rPr>
-        <w:t>hone my skills.</w:t>
+        <w:t>$BAT Discord Bot</w:t>
       </w:r>
     </w:p>
     <w:p>
@@ -1349,41 +1179,6 @@
         <w:pStyle w:val="Normal"/>
         <w:jc w:val="left"/>
         <w:rPr>
-          <w:color w:val="ADDB60"/>
-        </w:rPr>
-      </w:pPr>
-      <w:r>
-        <w:rPr>
-          <w:rFonts w:eastAsia="Calibri" w:cs="" w:cstheme="minorBidi" w:eastAsiaTheme="minorHAnsi"/>
-          <w:b/>
-          <w:bCs w:val="false"/>
-          <w:color w:val="ADDB60"/>
-          <w:kern w:val="0"/>
-          <w:sz w:val="22"/>
-          <w:szCs w:val="18"/>
-          <w:lang w:val="en-GB" w:eastAsia="en-US" w:bidi="ar-SA"/>
-        </w:rPr>
-        <w:t>$BAT</w:t>
-      </w:r>
-      <w:r>
-        <w:rPr>
-          <w:rFonts w:eastAsia="Calibri" w:cs="" w:cstheme="minorBidi" w:eastAsiaTheme="minorHAnsi"/>
-          <w:b/>
-          <w:bCs w:val="false"/>
-          <w:color w:val="ADDB60"/>
-          <w:kern w:val="0"/>
-          <w:sz w:val="22"/>
-          <w:szCs w:val="18"/>
-          <w:lang w:val="en-GB" w:eastAsia="en-US" w:bidi="ar-SA"/>
-        </w:rPr>
-        <w:t xml:space="preserve"> Discord Bot</w:t>
-      </w:r>
-    </w:p>
-    <w:p>
-      <w:pPr>
-        <w:pStyle w:val="Normal"/>
-        <w:jc w:val="left"/>
-        <w:rPr>
           <w:color w:val="EDEDED"/>
         </w:rPr>
       </w:pPr>
@@ -1419,33 +1214,7 @@
           <w:szCs w:val="22"/>
           <w:lang w:val="en-GB" w:eastAsia="en-US" w:bidi="ar-SA"/>
         </w:rPr>
-        <w:t xml:space="preserve">displays information and up to date price feeds as well as replies to commands with messages on a Discord Server with 15,000+ </w:t>
-      </w:r>
-      <w:r>
-        <w:rPr>
-          <w:rFonts w:eastAsia="Calibri" w:cs="" w:cstheme="minorBidi" w:eastAsiaTheme="minorHAnsi"/>
-          <w:b w:val="false"/>
-          <w:bCs w:val="false"/>
-          <w:color w:val="EDEDED"/>
-          <w:kern w:val="0"/>
-          <w:sz w:val="22"/>
-          <w:szCs w:val="22"/>
-          <w:lang w:val="en-GB" w:eastAsia="en-US" w:bidi="ar-SA"/>
-        </w:rPr>
-        <w:t>u</w:t>
-      </w:r>
-      <w:r>
-        <w:rPr>
-          <w:rFonts w:eastAsia="Calibri" w:cs="" w:cstheme="minorBidi" w:eastAsiaTheme="minorHAnsi"/>
-          <w:b w:val="false"/>
-          <w:bCs w:val="false"/>
-          <w:color w:val="EDEDED"/>
-          <w:kern w:val="0"/>
-          <w:sz w:val="22"/>
-          <w:szCs w:val="22"/>
-          <w:lang w:val="en-GB" w:eastAsia="en-US" w:bidi="ar-SA"/>
-        </w:rPr>
-        <w:t>sers.</w:t>
+        <w:t>displays information and up to date price feeds as well as replies to commands with messages on a Discord Server with 15,000+ users.</w:t>
       </w:r>
     </w:p>
     <w:p>
@@ -1544,15 +1313,7 @@
           <w:bCs w:val="false"/>
           <w:color w:val="EDEDED"/>
         </w:rPr>
-        <w:t>P</w:t>
-      </w:r>
-      <w:r>
-        <w:rPr>
-          <w:b w:val="false"/>
-          <w:bCs w:val="false"/>
-          <w:color w:val="EDEDED"/>
-        </w:rPr>
-        <w:t xml:space="preserve">rogrammer </w:t>
+        <w:t xml:space="preserve">Programmer </w:t>
       </w:r>
       <w:r>
         <w:rPr>
@@ -1573,23 +1334,7 @@
           <w:bCs w:val="false"/>
           <w:color w:val="EDEDED"/>
         </w:rPr>
-        <w:t xml:space="preserve"> to undertake a 48hr competition in which I had to create an autonomous robot capable of detecting RFID tags on objects scattered around a ring and then moving them to their correct pit. I quickly learnt the programming language C and proved I could build a working program </w:t>
-      </w:r>
-      <w:r>
-        <w:rPr>
-          <w:b w:val="false"/>
-          <w:bCs w:val="false"/>
-          <w:color w:val="EDEDED"/>
-        </w:rPr>
-        <w:t>within strict time constraints.</w:t>
-      </w:r>
-      <w:r>
-        <w:rPr>
-          <w:b w:val="false"/>
-          <w:bCs w:val="false"/>
-          <w:color w:val="EDEDED"/>
-        </w:rPr>
-        <w:t xml:space="preserve"> I take great pride in winning the gold medal in this competition and beating university teams as a sixth form student.</w:t>
+        <w:t xml:space="preserve"> to undertake a 48hr competition in which I had to create an autonomous robot capable of detecting RFID tags on objects scattered around a ring and then moving them to their correct pit. I quickly learnt the programming language C and proved I could build a working program within strict time constraints. I take great pride in winning the gold medal in this competition and beating university teams as a sixth form student.</w:t>
       </w:r>
     </w:p>
     <w:p>
@@ -1622,51 +1367,74 @@
           <w:bCs/>
           <w:color w:val="ADDB60"/>
         </w:rPr>
-        <w:t xml:space="preserve">Certification in </w:t>
-      </w:r>
+        <w:t>Certification in Business Analysis Fundamentals</w:t>
+      </w:r>
+      <w:r>
+        <w:rPr>
+          <w:color w:val="ADDB60"/>
+        </w:rPr>
+        <w:t>, Jan 3, 2022</w:t>
+      </w:r>
+    </w:p>
+    <w:p>
+      <w:pPr>
+        <w:pStyle w:val="Normal"/>
+        <w:rPr>
+          <w:rFonts w:ascii="Calibri" w:hAnsi="Calibri" w:eastAsia="Calibri" w:cs=""/>
+          <w:color w:val="EDEDED"/>
+          <w:kern w:val="0"/>
+          <w:sz w:val="22"/>
+          <w:szCs w:val="22"/>
+          <w:lang w:val="en-GB" w:eastAsia="en-US" w:bidi="ar-SA"/>
+        </w:rPr>
+      </w:pPr>
+      <w:r>
+        <w:rPr>
+          <w:rFonts w:eastAsia="Calibri" w:cs=""/>
+          <w:color w:val="EDEDED"/>
+          <w:kern w:val="0"/>
+          <w:sz w:val="22"/>
+          <w:szCs w:val="22"/>
+          <w:lang w:val="en-GB" w:eastAsia="en-US" w:bidi="ar-SA"/>
+        </w:rPr>
+        <w:t>Completed a Udemy course on the subject.</w:t>
+      </w:r>
+    </w:p>
+    <w:p>
+      <w:pPr>
+        <w:pStyle w:val="Normal"/>
+        <w:spacing w:before="0" w:after="0"/>
+        <w:rPr>
+          <w:color w:val="ADDB60"/>
+        </w:rPr>
+      </w:pPr>
       <w:r>
         <w:rPr>
           <w:b/>
           <w:bCs/>
           <w:color w:val="ADDB60"/>
         </w:rPr>
-        <w:t>Business Analysis Fundamentals</w:t>
-      </w:r>
-      <w:r>
-        <w:rPr>
-          <w:color w:val="ADDB60"/>
-        </w:rPr>
-        <w:t xml:space="preserve">, </w:t>
-      </w:r>
-      <w:r>
-        <w:rPr>
-          <w:color w:val="ADDB60"/>
-        </w:rPr>
-        <w:t>Jan 3, 2022</w:t>
-      </w:r>
-    </w:p>
-    <w:p>
-      <w:pPr>
-        <w:pStyle w:val="Normal"/>
-        <w:rPr>
-          <w:rFonts w:ascii="Calibri" w:hAnsi="Calibri" w:eastAsia="Calibri" w:cs=""/>
-          <w:color w:val="EDEDED"/>
-          <w:kern w:val="0"/>
-          <w:sz w:val="22"/>
-          <w:szCs w:val="22"/>
-          <w:lang w:val="en-GB" w:eastAsia="en-US" w:bidi="ar-SA"/>
-        </w:rPr>
-      </w:pPr>
-      <w:r>
-        <w:rPr>
-          <w:rFonts w:eastAsia="Calibri" w:cs=""/>
-          <w:color w:val="EDEDED"/>
-          <w:kern w:val="0"/>
-          <w:sz w:val="22"/>
-          <w:szCs w:val="22"/>
-          <w:lang w:val="en-GB" w:eastAsia="en-US" w:bidi="ar-SA"/>
-        </w:rPr>
-        <w:t>Completed a Udemy course on the subject.</w:t>
+        <w:t>Certification in foundation user experience</w:t>
+      </w:r>
+      <w:r>
+        <w:rPr>
+          <w:color w:val="ADDB60"/>
+        </w:rPr>
+        <w:t>, Feb 2020</w:t>
+      </w:r>
+    </w:p>
+    <w:p>
+      <w:pPr>
+        <w:pStyle w:val="Normal"/>
+        <w:rPr>
+          <w:color w:val="EDEDED"/>
+        </w:rPr>
+      </w:pPr>
+      <w:r>
+        <w:rPr>
+          <w:color w:val="EDEDED"/>
+        </w:rPr>
+        <w:t>Accredited BSC certification in UI and UX following a training course.</w:t>
       </w:r>
     </w:p>
     <w:p>
@@ -1680,36 +1448,53 @@
       <w:r>
         <w:rPr>
           <w:b/>
-          <w:bCs/>
-          <w:color w:val="ADDB60"/>
-        </w:rPr>
-        <w:t>Certification in foundation user experience</w:t>
-      </w:r>
-      <w:r>
-        <w:rPr>
-          <w:color w:val="ADDB60"/>
-        </w:rPr>
-        <w:t>, Feb 2020</w:t>
-      </w:r>
-    </w:p>
-    <w:p>
-      <w:pPr>
-        <w:pStyle w:val="Normal"/>
-        <w:rPr>
-          <w:color w:val="EDEDED"/>
-        </w:rPr>
-      </w:pPr>
-      <w:r>
-        <w:rPr>
-          <w:color w:val="EDEDED"/>
-        </w:rPr>
-        <w:t>Accredited BSC certification in UI and UX following a training course.</w:t>
-      </w:r>
-    </w:p>
-    <w:p>
-      <w:pPr>
-        <w:pStyle w:val="Normal"/>
-        <w:spacing w:before="0" w:after="0"/>
+          <w:color w:val="ADDB60"/>
+        </w:rPr>
+        <w:t xml:space="preserve">BSc Computer Games Programming, University of Gloucestershire, Cheltenham, </w:t>
+      </w:r>
+      <w:r>
+        <w:rPr>
+          <w:b w:val="false"/>
+          <w:bCs w:val="false"/>
+          <w:color w:val="ADDB60"/>
+        </w:rPr>
+        <w:t>Sept 2017-April 2019</w:t>
+      </w:r>
+    </w:p>
+    <w:p>
+      <w:pPr>
+        <w:pStyle w:val="Normal"/>
+        <w:rPr>
+          <w:color w:val="EDEDED"/>
+        </w:rPr>
+      </w:pPr>
+      <w:r>
+        <w:rPr>
+          <w:color w:val="EDEDED"/>
+        </w:rPr>
+        <w:t xml:space="preserve">I completed 1 year of this course with an average grade of 70%. This degree teaches in-depth use of game engines such as Unity and Unreal 4 with C# as-well as producing games using C++ and OpenGl, and </w:t>
+      </w:r>
+      <w:r>
+        <w:rPr>
+          <w:rFonts w:eastAsia="Calibri" w:cs="" w:cstheme="minorBidi" w:eastAsiaTheme="minorHAnsi"/>
+          <w:color w:val="EDEDED"/>
+          <w:kern w:val="0"/>
+          <w:sz w:val="22"/>
+          <w:szCs w:val="22"/>
+          <w:lang w:val="en-GB" w:eastAsia="en-US" w:bidi="ar-SA"/>
+        </w:rPr>
+        <w:t>desktop</w:t>
+      </w:r>
+      <w:r>
+        <w:rPr>
+          <w:color w:val="EDEDED"/>
+        </w:rPr>
+        <w:t xml:space="preserve"> applications such as image loaders and editors using .NET.</w:t>
+      </w:r>
+    </w:p>
+    <w:p>
+      <w:pPr>
+        <w:pStyle w:val="Normal"/>
         <w:rPr>
           <w:color w:val="ADDB60"/>
         </w:rPr>
@@ -1719,72 +1504,6 @@
           <w:b/>
           <w:color w:val="ADDB60"/>
         </w:rPr>
-        <w:t xml:space="preserve">BSc Computer Games Programming, University of Gloucestershire, Cheltenham, </w:t>
-      </w:r>
-      <w:r>
-        <w:rPr>
-          <w:b w:val="false"/>
-          <w:bCs w:val="false"/>
-          <w:color w:val="ADDB60"/>
-        </w:rPr>
-        <w:t>Sept 2017-April 2019</w:t>
-      </w:r>
-    </w:p>
-    <w:p>
-      <w:pPr>
-        <w:pStyle w:val="Normal"/>
-        <w:rPr>
-          <w:color w:val="EDEDED"/>
-        </w:rPr>
-      </w:pPr>
-      <w:r>
-        <w:rPr>
-          <w:color w:val="EDEDED"/>
-        </w:rPr>
-        <w:t xml:space="preserve">I completed 1 year of this course with an average </w:t>
-      </w:r>
-      <w:r>
-        <w:rPr>
-          <w:color w:val="EDEDED"/>
-        </w:rPr>
-        <w:t xml:space="preserve">grade </w:t>
-      </w:r>
-      <w:r>
-        <w:rPr>
-          <w:color w:val="EDEDED"/>
-        </w:rPr>
-        <w:t xml:space="preserve">of 70%. This degree teaches in-depth use of game engines such as Unity and Unreal 4 with C# as-well as producing games using C++ and OpenGl, and </w:t>
-      </w:r>
-      <w:r>
-        <w:rPr>
-          <w:rFonts w:eastAsia="Calibri" w:cs="" w:cstheme="minorBidi" w:eastAsiaTheme="minorHAnsi"/>
-          <w:color w:val="EDEDED"/>
-          <w:kern w:val="0"/>
-          <w:sz w:val="22"/>
-          <w:szCs w:val="22"/>
-          <w:lang w:val="en-GB" w:eastAsia="en-US" w:bidi="ar-SA"/>
-        </w:rPr>
-        <w:t>desktop</w:t>
-      </w:r>
-      <w:r>
-        <w:rPr>
-          <w:color w:val="EDEDED"/>
-        </w:rPr>
-        <w:t xml:space="preserve"> applications such as image loaders and editors using .NET.</w:t>
-      </w:r>
-    </w:p>
-    <w:p>
-      <w:pPr>
-        <w:pStyle w:val="Normal"/>
-        <w:rPr>
-          <w:color w:val="ADDB60"/>
-        </w:rPr>
-      </w:pPr>
-      <w:r>
-        <w:rPr>
-          <w:b/>
-          <w:color w:val="ADDB60"/>
-        </w:rPr>
         <w:t xml:space="preserve">The John Warner School, Hertfordshire, </w:t>
       </w:r>
       <w:r>
@@ -1793,15 +1512,7 @@
           <w:bCs w:val="false"/>
           <w:color w:val="ADDB60"/>
         </w:rPr>
-        <w:t>Sept 2010-201</w:t>
-      </w:r>
-      <w:r>
-        <w:rPr>
-          <w:b w:val="false"/>
-          <w:bCs w:val="false"/>
-          <w:color w:val="ADDB60"/>
-        </w:rPr>
-        <w:t>6</w:t>
+        <w:t>Sept 2010-2016</w:t>
       </w:r>
     </w:p>
     <w:p>
@@ -2190,143 +1901,6 @@
   <w:abstractNum w:abstractNumId="3">
     <w:lvl w:ilvl="0">
       <w:start w:val="1"/>
-      <w:numFmt w:val="bullet"/>
-      <w:lvlText w:val=""/>
-      <w:lvlJc w:val="left"/>
-      <w:pPr>
-        <w:tabs>
-          <w:tab w:val="num" w:pos="720"/>
-        </w:tabs>
-        <w:ind w:left="720" w:hanging="360"/>
-      </w:pPr>
-      <w:rPr>
-        <w:rFonts w:ascii="Symbol" w:hAnsi="Symbol" w:cs="Symbol" w:hint="default"/>
-      </w:rPr>
-    </w:lvl>
-    <w:lvl w:ilvl="1">
-      <w:start w:val="1"/>
-      <w:numFmt w:val="bullet"/>
-      <w:lvlText w:val="◦"/>
-      <w:lvlJc w:val="left"/>
-      <w:pPr>
-        <w:tabs>
-          <w:tab w:val="num" w:pos="1080"/>
-        </w:tabs>
-        <w:ind w:left="1080" w:hanging="360"/>
-      </w:pPr>
-      <w:rPr>
-        <w:rFonts w:ascii="OpenSymbol" w:hAnsi="OpenSymbol" w:cs="OpenSymbol" w:hint="default"/>
-      </w:rPr>
-    </w:lvl>
-    <w:lvl w:ilvl="2">
-      <w:start w:val="1"/>
-      <w:numFmt w:val="bullet"/>
-      <w:lvlText w:val="▪"/>
-      <w:lvlJc w:val="left"/>
-      <w:pPr>
-        <w:tabs>
-          <w:tab w:val="num" w:pos="1440"/>
-        </w:tabs>
-        <w:ind w:left="1440" w:hanging="360"/>
-      </w:pPr>
-      <w:rPr>
-        <w:rFonts w:ascii="OpenSymbol" w:hAnsi="OpenSymbol" w:cs="OpenSymbol" w:hint="default"/>
-      </w:rPr>
-    </w:lvl>
-    <w:lvl w:ilvl="3">
-      <w:start w:val="1"/>
-      <w:numFmt w:val="bullet"/>
-      <w:lvlText w:val=""/>
-      <w:lvlJc w:val="left"/>
-      <w:pPr>
-        <w:tabs>
-          <w:tab w:val="num" w:pos="1800"/>
-        </w:tabs>
-        <w:ind w:left="1800" w:hanging="360"/>
-      </w:pPr>
-      <w:rPr>
-        <w:rFonts w:ascii="Symbol" w:hAnsi="Symbol" w:cs="Symbol" w:hint="default"/>
-      </w:rPr>
-    </w:lvl>
-    <w:lvl w:ilvl="4">
-      <w:start w:val="1"/>
-      <w:numFmt w:val="bullet"/>
-      <w:lvlText w:val="◦"/>
-      <w:lvlJc w:val="left"/>
-      <w:pPr>
-        <w:tabs>
-          <w:tab w:val="num" w:pos="2160"/>
-        </w:tabs>
-        <w:ind w:left="2160" w:hanging="360"/>
-      </w:pPr>
-      <w:rPr>
-        <w:rFonts w:ascii="OpenSymbol" w:hAnsi="OpenSymbol" w:cs="OpenSymbol" w:hint="default"/>
-      </w:rPr>
-    </w:lvl>
-    <w:lvl w:ilvl="5">
-      <w:start w:val="1"/>
-      <w:numFmt w:val="bullet"/>
-      <w:lvlText w:val="▪"/>
-      <w:lvlJc w:val="left"/>
-      <w:pPr>
-        <w:tabs>
-          <w:tab w:val="num" w:pos="2520"/>
-        </w:tabs>
-        <w:ind w:left="2520" w:hanging="360"/>
-      </w:pPr>
-      <w:rPr>
-        <w:rFonts w:ascii="OpenSymbol" w:hAnsi="OpenSymbol" w:cs="OpenSymbol" w:hint="default"/>
-      </w:rPr>
-    </w:lvl>
-    <w:lvl w:ilvl="6">
-      <w:start w:val="1"/>
-      <w:numFmt w:val="bullet"/>
-      <w:lvlText w:val=""/>
-      <w:lvlJc w:val="left"/>
-      <w:pPr>
-        <w:tabs>
-          <w:tab w:val="num" w:pos="2880"/>
-        </w:tabs>
-        <w:ind w:left="2880" w:hanging="360"/>
-      </w:pPr>
-      <w:rPr>
-        <w:rFonts w:ascii="Symbol" w:hAnsi="Symbol" w:cs="Symbol" w:hint="default"/>
-      </w:rPr>
-    </w:lvl>
-    <w:lvl w:ilvl="7">
-      <w:start w:val="1"/>
-      <w:numFmt w:val="bullet"/>
-      <w:lvlText w:val="◦"/>
-      <w:lvlJc w:val="left"/>
-      <w:pPr>
-        <w:tabs>
-          <w:tab w:val="num" w:pos="3240"/>
-        </w:tabs>
-        <w:ind w:left="3240" w:hanging="360"/>
-      </w:pPr>
-      <w:rPr>
-        <w:rFonts w:ascii="OpenSymbol" w:hAnsi="OpenSymbol" w:cs="OpenSymbol" w:hint="default"/>
-      </w:rPr>
-    </w:lvl>
-    <w:lvl w:ilvl="8">
-      <w:start w:val="1"/>
-      <w:numFmt w:val="bullet"/>
-      <w:lvlText w:val="▪"/>
-      <w:lvlJc w:val="left"/>
-      <w:pPr>
-        <w:tabs>
-          <w:tab w:val="num" w:pos="3600"/>
-        </w:tabs>
-        <w:ind w:left="3600" w:hanging="360"/>
-      </w:pPr>
-      <w:rPr>
-        <w:rFonts w:ascii="OpenSymbol" w:hAnsi="OpenSymbol" w:cs="OpenSymbol" w:hint="default"/>
-      </w:rPr>
-    </w:lvl>
-  </w:abstractNum>
-  <w:abstractNum w:abstractNumId="4">
-    <w:lvl w:ilvl="0">
-      <w:start w:val="1"/>
       <w:numFmt w:val="none"/>
       <w:suff w:val="nothing"/>
       <w:lvlText w:val=""/>
@@ -2451,9 +2025,6 @@
   </w:num>
   <w:num w:numId="3">
     <w:abstractNumId w:val="3"/>
-  </w:num>
-  <w:num w:numId="4">
-    <w:abstractNumId w:val="4"/>
   </w:num>
 </w:numbering>
 </file>

</xml_diff>